<commit_message>
added WDFW logo to report template. Re-knit 2022 Wenatchee report in a Word docx.
</commit_message>
<xml_diff>
--- a/analysis/templates/ReportTemplate.docx
+++ b/analysis/templates/ReportTemplate.docx
@@ -1,15 +1,12 @@
 
 <file path=word/document.xml><?xml version="1.0" encoding="utf-8"?>
-<w:document xmlns:wpc="http://schemas.microsoft.com/office/word/2010/wordprocessingCanvas" xmlns:cx="http://schemas.microsoft.com/office/drawing/2014/chartex" xmlns:cx1="http://schemas.microsoft.com/office/drawing/2015/9/8/chartex" xmlns:cx2="http://schemas.microsoft.com/office/drawing/2015/10/21/chartex" xmlns:cx3="http://schemas.microsoft.com/office/drawing/2016/5/9/chartex" xmlns:cx4="http://schemas.microsoft.com/office/drawing/2016/5/10/chartex" xmlns:cx5="http://schemas.microsoft.com/office/drawing/2016/5/11/chartex" xmlns:cx6="http://schemas.microsoft.com/office/drawing/2016/5/12/chartex" xmlns:cx7="http://schemas.microsoft.com/office/drawing/2016/5/13/chartex" xmlns:cx8="http://schemas.microsoft.com/office/drawing/2016/5/14/chartex" xmlns:mc="http://schemas.openxmlformats.org/markup-compatibility/2006" xmlns:aink="http://schemas.microsoft.com/office/drawing/2016/ink" xmlns:am3d="http://schemas.microsoft.com/office/drawing/2017/model3d" xmlns:o="urn:schemas-microsoft-com:office:office" xmlns:r="http://schemas.openxmlformats.org/officeDocument/2006/relationships" xmlns:m="http://schemas.openxmlformats.org/officeDocument/2006/math" xmlns:v="urn:schemas-microsoft-com:vml" xmlns:wp14="http://schemas.microsoft.com/office/word/2010/wordprocessingDrawing" xmlns:wp="http://schemas.openxmlformats.org/drawingml/2006/wordprocessingDrawing" xmlns:w10="urn:schemas-microsoft-com:office:word" xmlns:w="http://schemas.openxmlformats.org/wordprocessingml/2006/main" xmlns:w14="http://schemas.microsoft.com/office/word/2010/wordml" xmlns:w15="http://schemas.microsoft.com/office/word/2012/wordml" xmlns:w16cid="http://schemas.microsoft.com/office/word/2016/wordml/cid" xmlns:w16se="http://schemas.microsoft.com/office/word/2015/wordml/symex" xmlns:wpg="http://schemas.microsoft.com/office/word/2010/wordprocessingGroup" xmlns:wpi="http://schemas.microsoft.com/office/word/2010/wordprocessingInk" xmlns:wne="http://schemas.microsoft.com/office/word/2006/wordml" xmlns:wps="http://schemas.microsoft.com/office/word/2010/wordprocessingShape" mc:Ignorable="w14 w15 w16se w16cid wp14">
+<w:document xmlns:wpc="http://schemas.microsoft.com/office/word/2010/wordprocessingCanvas" xmlns:cx="http://schemas.microsoft.com/office/drawing/2014/chartex" xmlns:cx1="http://schemas.microsoft.com/office/drawing/2015/9/8/chartex" xmlns:cx2="http://schemas.microsoft.com/office/drawing/2015/10/21/chartex" xmlns:cx3="http://schemas.microsoft.com/office/drawing/2016/5/9/chartex" xmlns:cx4="http://schemas.microsoft.com/office/drawing/2016/5/10/chartex" xmlns:cx5="http://schemas.microsoft.com/office/drawing/2016/5/11/chartex" xmlns:cx6="http://schemas.microsoft.com/office/drawing/2016/5/12/chartex" xmlns:cx7="http://schemas.microsoft.com/office/drawing/2016/5/13/chartex" xmlns:cx8="http://schemas.microsoft.com/office/drawing/2016/5/14/chartex" xmlns:mc="http://schemas.openxmlformats.org/markup-compatibility/2006" xmlns:aink="http://schemas.microsoft.com/office/drawing/2016/ink" xmlns:am3d="http://schemas.microsoft.com/office/drawing/2017/model3d" xmlns:o="urn:schemas-microsoft-com:office:office" xmlns:r="http://schemas.openxmlformats.org/officeDocument/2006/relationships" xmlns:m="http://schemas.openxmlformats.org/officeDocument/2006/math" xmlns:v="urn:schemas-microsoft-com:vml" xmlns:wp14="http://schemas.microsoft.com/office/word/2010/wordprocessingDrawing" xmlns:wp="http://schemas.openxmlformats.org/drawingml/2006/wordprocessingDrawing" xmlns:w10="urn:schemas-microsoft-com:office:word" xmlns:w="http://schemas.openxmlformats.org/wordprocessingml/2006/main" xmlns:w14="http://schemas.microsoft.com/office/word/2010/wordml" xmlns:w15="http://schemas.microsoft.com/office/word/2012/wordml" xmlns:w16cex="http://schemas.microsoft.com/office/word/2018/wordml/cex" xmlns:w16cid="http://schemas.microsoft.com/office/word/2016/wordml/cid" xmlns:w16="http://schemas.microsoft.com/office/word/2018/wordml" xmlns:w16sdtdh="http://schemas.microsoft.com/office/word/2020/wordml/sdtdatahash" xmlns:w16se="http://schemas.microsoft.com/office/word/2015/wordml/symex" xmlns:wpg="http://schemas.microsoft.com/office/word/2010/wordprocessingGroup" xmlns:wpi="http://schemas.microsoft.com/office/word/2010/wordprocessingInk" xmlns:wne="http://schemas.microsoft.com/office/word/2006/wordml" xmlns:wps="http://schemas.microsoft.com/office/word/2010/wordprocessingShape" mc:Ignorable="w14 w15 w16se w16cid w16 w16cex w16sdtdh wp14">
   <w:body>
     <w:p/>
     <w:sectPr>
-      <w:headerReference w:type="even" r:id="rId7"/>
-      <w:headerReference w:type="default" r:id="rId8"/>
-      <w:footerReference w:type="even" r:id="rId9"/>
-      <w:footerReference w:type="default" r:id="rId10"/>
-      <w:headerReference w:type="first" r:id="rId11"/>
-      <w:footerReference w:type="first" r:id="rId12"/>
+      <w:headerReference w:type="default" r:id="rId7"/>
+      <w:footerReference w:type="even" r:id="rId8"/>
+      <w:footerReference w:type="default" r:id="rId9"/>
       <w:pgSz w:w="12240" w:h="15840"/>
       <w:pgMar w:top="1440" w:right="1440" w:bottom="1440" w:left="1440" w:header="720" w:footer="720" w:gutter="0"/>
       <w:cols w:space="720"/>
@@ -19,7 +16,7 @@
 </file>
 
 <file path=word/endnotes.xml><?xml version="1.0" encoding="utf-8"?>
-<w:endnotes xmlns:wpc="http://schemas.microsoft.com/office/word/2010/wordprocessingCanvas" xmlns:cx="http://schemas.microsoft.com/office/drawing/2014/chartex" xmlns:cx1="http://schemas.microsoft.com/office/drawing/2015/9/8/chartex" xmlns:cx2="http://schemas.microsoft.com/office/drawing/2015/10/21/chartex" xmlns:cx3="http://schemas.microsoft.com/office/drawing/2016/5/9/chartex" xmlns:cx4="http://schemas.microsoft.com/office/drawing/2016/5/10/chartex" xmlns:cx5="http://schemas.microsoft.com/office/drawing/2016/5/11/chartex" xmlns:cx6="http://schemas.microsoft.com/office/drawing/2016/5/12/chartex" xmlns:cx7="http://schemas.microsoft.com/office/drawing/2016/5/13/chartex" xmlns:cx8="http://schemas.microsoft.com/office/drawing/2016/5/14/chartex" xmlns:mc="http://schemas.openxmlformats.org/markup-compatibility/2006" xmlns:aink="http://schemas.microsoft.com/office/drawing/2016/ink" xmlns:am3d="http://schemas.microsoft.com/office/drawing/2017/model3d" xmlns:o="urn:schemas-microsoft-com:office:office" xmlns:r="http://schemas.openxmlformats.org/officeDocument/2006/relationships" xmlns:m="http://schemas.openxmlformats.org/officeDocument/2006/math" xmlns:v="urn:schemas-microsoft-com:vml" xmlns:wp14="http://schemas.microsoft.com/office/word/2010/wordprocessingDrawing" xmlns:wp="http://schemas.openxmlformats.org/drawingml/2006/wordprocessingDrawing" xmlns:w10="urn:schemas-microsoft-com:office:word" xmlns:w="http://schemas.openxmlformats.org/wordprocessingml/2006/main" xmlns:w14="http://schemas.microsoft.com/office/word/2010/wordml" xmlns:w15="http://schemas.microsoft.com/office/word/2012/wordml" xmlns:w16cid="http://schemas.microsoft.com/office/word/2016/wordml/cid" xmlns:w16se="http://schemas.microsoft.com/office/word/2015/wordml/symex" xmlns:wpg="http://schemas.microsoft.com/office/word/2010/wordprocessingGroup" xmlns:wpi="http://schemas.microsoft.com/office/word/2010/wordprocessingInk" xmlns:wne="http://schemas.microsoft.com/office/word/2006/wordml" xmlns:wps="http://schemas.microsoft.com/office/word/2010/wordprocessingShape" mc:Ignorable="w14 w15 w16se w16cid wp14">
+<w:endnotes xmlns:wpc="http://schemas.microsoft.com/office/word/2010/wordprocessingCanvas" xmlns:cx="http://schemas.microsoft.com/office/drawing/2014/chartex" xmlns:cx1="http://schemas.microsoft.com/office/drawing/2015/9/8/chartex" xmlns:cx2="http://schemas.microsoft.com/office/drawing/2015/10/21/chartex" xmlns:cx3="http://schemas.microsoft.com/office/drawing/2016/5/9/chartex" xmlns:cx4="http://schemas.microsoft.com/office/drawing/2016/5/10/chartex" xmlns:cx5="http://schemas.microsoft.com/office/drawing/2016/5/11/chartex" xmlns:cx6="http://schemas.microsoft.com/office/drawing/2016/5/12/chartex" xmlns:cx7="http://schemas.microsoft.com/office/drawing/2016/5/13/chartex" xmlns:cx8="http://schemas.microsoft.com/office/drawing/2016/5/14/chartex" xmlns:mc="http://schemas.openxmlformats.org/markup-compatibility/2006" xmlns:aink="http://schemas.microsoft.com/office/drawing/2016/ink" xmlns:am3d="http://schemas.microsoft.com/office/drawing/2017/model3d" xmlns:o="urn:schemas-microsoft-com:office:office" xmlns:r="http://schemas.openxmlformats.org/officeDocument/2006/relationships" xmlns:m="http://schemas.openxmlformats.org/officeDocument/2006/math" xmlns:v="urn:schemas-microsoft-com:vml" xmlns:wp14="http://schemas.microsoft.com/office/word/2010/wordprocessingDrawing" xmlns:wp="http://schemas.openxmlformats.org/drawingml/2006/wordprocessingDrawing" xmlns:w10="urn:schemas-microsoft-com:office:word" xmlns:w="http://schemas.openxmlformats.org/wordprocessingml/2006/main" xmlns:w14="http://schemas.microsoft.com/office/word/2010/wordml" xmlns:w15="http://schemas.microsoft.com/office/word/2012/wordml" xmlns:w16cex="http://schemas.microsoft.com/office/word/2018/wordml/cex" xmlns:w16cid="http://schemas.microsoft.com/office/word/2016/wordml/cid" xmlns:w16="http://schemas.microsoft.com/office/word/2018/wordml" xmlns:w16sdtdh="http://schemas.microsoft.com/office/word/2020/wordml/sdtdatahash" xmlns:w16se="http://schemas.microsoft.com/office/word/2015/wordml/symex" xmlns:wpg="http://schemas.microsoft.com/office/word/2010/wordprocessingGroup" xmlns:wpi="http://schemas.microsoft.com/office/word/2010/wordprocessingInk" xmlns:wne="http://schemas.microsoft.com/office/word/2006/wordml" xmlns:wps="http://schemas.microsoft.com/office/word/2010/wordprocessingShape" mc:Ignorable="w14 w15 w16se w16cid w16 w16cex w16sdtdh wp14">
   <w:endnote w:type="separator" w:id="-1">
     <w:p>
       <w:pPr>
@@ -44,7 +41,7 @@
 </file>
 
 <file path=word/footer1.xml><?xml version="1.0" encoding="utf-8"?>
-<w:ftr xmlns:wpc="http://schemas.microsoft.com/office/word/2010/wordprocessingCanvas" xmlns:cx="http://schemas.microsoft.com/office/drawing/2014/chartex" xmlns:cx1="http://schemas.microsoft.com/office/drawing/2015/9/8/chartex" xmlns:cx2="http://schemas.microsoft.com/office/drawing/2015/10/21/chartex" xmlns:cx3="http://schemas.microsoft.com/office/drawing/2016/5/9/chartex" xmlns:cx4="http://schemas.microsoft.com/office/drawing/2016/5/10/chartex" xmlns:cx5="http://schemas.microsoft.com/office/drawing/2016/5/11/chartex" xmlns:cx6="http://schemas.microsoft.com/office/drawing/2016/5/12/chartex" xmlns:cx7="http://schemas.microsoft.com/office/drawing/2016/5/13/chartex" xmlns:cx8="http://schemas.microsoft.com/office/drawing/2016/5/14/chartex" xmlns:mc="http://schemas.openxmlformats.org/markup-compatibility/2006" xmlns:aink="http://schemas.microsoft.com/office/drawing/2016/ink" xmlns:am3d="http://schemas.microsoft.com/office/drawing/2017/model3d" xmlns:o="urn:schemas-microsoft-com:office:office" xmlns:r="http://schemas.openxmlformats.org/officeDocument/2006/relationships" xmlns:m="http://schemas.openxmlformats.org/officeDocument/2006/math" xmlns:v="urn:schemas-microsoft-com:vml" xmlns:wp14="http://schemas.microsoft.com/office/word/2010/wordprocessingDrawing" xmlns:wp="http://schemas.openxmlformats.org/drawingml/2006/wordprocessingDrawing" xmlns:w10="urn:schemas-microsoft-com:office:word" xmlns:w="http://schemas.openxmlformats.org/wordprocessingml/2006/main" xmlns:w14="http://schemas.microsoft.com/office/word/2010/wordml" xmlns:w15="http://schemas.microsoft.com/office/word/2012/wordml" xmlns:w16cid="http://schemas.microsoft.com/office/word/2016/wordml/cid" xmlns:w16se="http://schemas.microsoft.com/office/word/2015/wordml/symex" xmlns:wpg="http://schemas.microsoft.com/office/word/2010/wordprocessingGroup" xmlns:wpi="http://schemas.microsoft.com/office/word/2010/wordprocessingInk" xmlns:wne="http://schemas.microsoft.com/office/word/2006/wordml" xmlns:wps="http://schemas.microsoft.com/office/word/2010/wordprocessingShape" mc:Ignorable="w14 w15 w16se w16cid wp14">
+<w:ftr xmlns:wpc="http://schemas.microsoft.com/office/word/2010/wordprocessingCanvas" xmlns:cx="http://schemas.microsoft.com/office/drawing/2014/chartex" xmlns:cx1="http://schemas.microsoft.com/office/drawing/2015/9/8/chartex" xmlns:cx2="http://schemas.microsoft.com/office/drawing/2015/10/21/chartex" xmlns:cx3="http://schemas.microsoft.com/office/drawing/2016/5/9/chartex" xmlns:cx4="http://schemas.microsoft.com/office/drawing/2016/5/10/chartex" xmlns:cx5="http://schemas.microsoft.com/office/drawing/2016/5/11/chartex" xmlns:cx6="http://schemas.microsoft.com/office/drawing/2016/5/12/chartex" xmlns:cx7="http://schemas.microsoft.com/office/drawing/2016/5/13/chartex" xmlns:cx8="http://schemas.microsoft.com/office/drawing/2016/5/14/chartex" xmlns:mc="http://schemas.openxmlformats.org/markup-compatibility/2006" xmlns:aink="http://schemas.microsoft.com/office/drawing/2016/ink" xmlns:am3d="http://schemas.microsoft.com/office/drawing/2017/model3d" xmlns:o="urn:schemas-microsoft-com:office:office" xmlns:r="http://schemas.openxmlformats.org/officeDocument/2006/relationships" xmlns:m="http://schemas.openxmlformats.org/officeDocument/2006/math" xmlns:v="urn:schemas-microsoft-com:vml" xmlns:wp14="http://schemas.microsoft.com/office/word/2010/wordprocessingDrawing" xmlns:wp="http://schemas.openxmlformats.org/drawingml/2006/wordprocessingDrawing" xmlns:w10="urn:schemas-microsoft-com:office:word" xmlns:w="http://schemas.openxmlformats.org/wordprocessingml/2006/main" xmlns:w14="http://schemas.microsoft.com/office/word/2010/wordml" xmlns:w15="http://schemas.microsoft.com/office/word/2012/wordml" xmlns:w16cex="http://schemas.microsoft.com/office/word/2018/wordml/cex" xmlns:w16cid="http://schemas.microsoft.com/office/word/2016/wordml/cid" xmlns:w16="http://schemas.microsoft.com/office/word/2018/wordml" xmlns:w16sdtdh="http://schemas.microsoft.com/office/word/2020/wordml/sdtdatahash" xmlns:w16se="http://schemas.microsoft.com/office/word/2015/wordml/symex" xmlns:wpg="http://schemas.microsoft.com/office/word/2010/wordprocessingGroup" xmlns:wpi="http://schemas.microsoft.com/office/word/2010/wordprocessingInk" xmlns:wne="http://schemas.microsoft.com/office/word/2006/wordml" xmlns:wps="http://schemas.microsoft.com/office/word/2010/wordprocessingShape" mc:Ignorable="w14 w15 w16se w16cid w16 w16cex w16sdtdh wp14">
   <w:sdt>
     <w:sdtPr>
       <w:rPr>
@@ -56,6 +53,11 @@
         <w:docPartUnique/>
       </w:docPartObj>
     </w:sdtPr>
+    <w:sdtEndPr>
+      <w:rPr>
+        <w:rStyle w:val="PageNumber"/>
+      </w:rPr>
+    </w:sdtEndPr>
     <w:sdtContent>
       <w:p>
         <w:pPr>
@@ -96,7 +98,7 @@
 </file>
 
 <file path=word/footer2.xml><?xml version="1.0" encoding="utf-8"?>
-<w:ftr xmlns:wpc="http://schemas.microsoft.com/office/word/2010/wordprocessingCanvas" xmlns:cx="http://schemas.microsoft.com/office/drawing/2014/chartex" xmlns:cx1="http://schemas.microsoft.com/office/drawing/2015/9/8/chartex" xmlns:cx2="http://schemas.microsoft.com/office/drawing/2015/10/21/chartex" xmlns:cx3="http://schemas.microsoft.com/office/drawing/2016/5/9/chartex" xmlns:cx4="http://schemas.microsoft.com/office/drawing/2016/5/10/chartex" xmlns:cx5="http://schemas.microsoft.com/office/drawing/2016/5/11/chartex" xmlns:cx6="http://schemas.microsoft.com/office/drawing/2016/5/12/chartex" xmlns:cx7="http://schemas.microsoft.com/office/drawing/2016/5/13/chartex" xmlns:cx8="http://schemas.microsoft.com/office/drawing/2016/5/14/chartex" xmlns:mc="http://schemas.openxmlformats.org/markup-compatibility/2006" xmlns:aink="http://schemas.microsoft.com/office/drawing/2016/ink" xmlns:am3d="http://schemas.microsoft.com/office/drawing/2017/model3d" xmlns:o="urn:schemas-microsoft-com:office:office" xmlns:r="http://schemas.openxmlformats.org/officeDocument/2006/relationships" xmlns:m="http://schemas.openxmlformats.org/officeDocument/2006/math" xmlns:v="urn:schemas-microsoft-com:vml" xmlns:wp14="http://schemas.microsoft.com/office/word/2010/wordprocessingDrawing" xmlns:wp="http://schemas.openxmlformats.org/drawingml/2006/wordprocessingDrawing" xmlns:w10="urn:schemas-microsoft-com:office:word" xmlns:w="http://schemas.openxmlformats.org/wordprocessingml/2006/main" xmlns:w14="http://schemas.microsoft.com/office/word/2010/wordml" xmlns:w15="http://schemas.microsoft.com/office/word/2012/wordml" xmlns:w16cid="http://schemas.microsoft.com/office/word/2016/wordml/cid" xmlns:w16se="http://schemas.microsoft.com/office/word/2015/wordml/symex" xmlns:wpg="http://schemas.microsoft.com/office/word/2010/wordprocessingGroup" xmlns:wpi="http://schemas.microsoft.com/office/word/2010/wordprocessingInk" xmlns:wne="http://schemas.microsoft.com/office/word/2006/wordml" xmlns:wps="http://schemas.microsoft.com/office/word/2010/wordprocessingShape" mc:Ignorable="w14 w15 w16se w16cid wp14">
+<w:ftr xmlns:wpc="http://schemas.microsoft.com/office/word/2010/wordprocessingCanvas" xmlns:cx="http://schemas.microsoft.com/office/drawing/2014/chartex" xmlns:cx1="http://schemas.microsoft.com/office/drawing/2015/9/8/chartex" xmlns:cx2="http://schemas.microsoft.com/office/drawing/2015/10/21/chartex" xmlns:cx3="http://schemas.microsoft.com/office/drawing/2016/5/9/chartex" xmlns:cx4="http://schemas.microsoft.com/office/drawing/2016/5/10/chartex" xmlns:cx5="http://schemas.microsoft.com/office/drawing/2016/5/11/chartex" xmlns:cx6="http://schemas.microsoft.com/office/drawing/2016/5/12/chartex" xmlns:cx7="http://schemas.microsoft.com/office/drawing/2016/5/13/chartex" xmlns:cx8="http://schemas.microsoft.com/office/drawing/2016/5/14/chartex" xmlns:mc="http://schemas.openxmlformats.org/markup-compatibility/2006" xmlns:aink="http://schemas.microsoft.com/office/drawing/2016/ink" xmlns:am3d="http://schemas.microsoft.com/office/drawing/2017/model3d" xmlns:o="urn:schemas-microsoft-com:office:office" xmlns:r="http://schemas.openxmlformats.org/officeDocument/2006/relationships" xmlns:m="http://schemas.openxmlformats.org/officeDocument/2006/math" xmlns:v="urn:schemas-microsoft-com:vml" xmlns:wp14="http://schemas.microsoft.com/office/word/2010/wordprocessingDrawing" xmlns:wp="http://schemas.openxmlformats.org/drawingml/2006/wordprocessingDrawing" xmlns:w10="urn:schemas-microsoft-com:office:word" xmlns:w="http://schemas.openxmlformats.org/wordprocessingml/2006/main" xmlns:w14="http://schemas.microsoft.com/office/word/2010/wordml" xmlns:w15="http://schemas.microsoft.com/office/word/2012/wordml" xmlns:w16cex="http://schemas.microsoft.com/office/word/2018/wordml/cex" xmlns:w16cid="http://schemas.microsoft.com/office/word/2016/wordml/cid" xmlns:w16="http://schemas.microsoft.com/office/word/2018/wordml" xmlns:w16sdtdh="http://schemas.microsoft.com/office/word/2020/wordml/sdtdatahash" xmlns:w16se="http://schemas.microsoft.com/office/word/2015/wordml/symex" xmlns:wpg="http://schemas.microsoft.com/office/word/2010/wordprocessingGroup" xmlns:wpi="http://schemas.microsoft.com/office/word/2010/wordprocessingInk" xmlns:wne="http://schemas.microsoft.com/office/word/2006/wordml" xmlns:wps="http://schemas.microsoft.com/office/word/2010/wordprocessingShape" mc:Ignorable="w14 w15 w16se w16cid w16 w16cex w16sdtdh wp14">
   <w:sdt>
     <w:sdtPr>
       <w:rPr>
@@ -108,6 +110,11 @@
         <w:docPartUnique/>
       </w:docPartObj>
     </w:sdtPr>
+    <w:sdtEndPr>
+      <w:rPr>
+        <w:rStyle w:val="PageNumber"/>
+      </w:rPr>
+    </w:sdtEndPr>
     <w:sdtContent>
       <w:p>
         <w:pPr>
@@ -160,18 +167,8 @@
 </w:ftr>
 </file>
 
-<file path=word/footer3.xml><?xml version="1.0" encoding="utf-8"?>
-<w:ftr xmlns:wpc="http://schemas.microsoft.com/office/word/2010/wordprocessingCanvas" xmlns:cx="http://schemas.microsoft.com/office/drawing/2014/chartex" xmlns:cx1="http://schemas.microsoft.com/office/drawing/2015/9/8/chartex" xmlns:cx2="http://schemas.microsoft.com/office/drawing/2015/10/21/chartex" xmlns:cx3="http://schemas.microsoft.com/office/drawing/2016/5/9/chartex" xmlns:cx4="http://schemas.microsoft.com/office/drawing/2016/5/10/chartex" xmlns:cx5="http://schemas.microsoft.com/office/drawing/2016/5/11/chartex" xmlns:cx6="http://schemas.microsoft.com/office/drawing/2016/5/12/chartex" xmlns:cx7="http://schemas.microsoft.com/office/drawing/2016/5/13/chartex" xmlns:cx8="http://schemas.microsoft.com/office/drawing/2016/5/14/chartex" xmlns:mc="http://schemas.openxmlformats.org/markup-compatibility/2006" xmlns:aink="http://schemas.microsoft.com/office/drawing/2016/ink" xmlns:am3d="http://schemas.microsoft.com/office/drawing/2017/model3d" xmlns:o="urn:schemas-microsoft-com:office:office" xmlns:r="http://schemas.openxmlformats.org/officeDocument/2006/relationships" xmlns:m="http://schemas.openxmlformats.org/officeDocument/2006/math" xmlns:v="urn:schemas-microsoft-com:vml" xmlns:wp14="http://schemas.microsoft.com/office/word/2010/wordprocessingDrawing" xmlns:wp="http://schemas.openxmlformats.org/drawingml/2006/wordprocessingDrawing" xmlns:w10="urn:schemas-microsoft-com:office:word" xmlns:w="http://schemas.openxmlformats.org/wordprocessingml/2006/main" xmlns:w14="http://schemas.microsoft.com/office/word/2010/wordml" xmlns:w15="http://schemas.microsoft.com/office/word/2012/wordml" xmlns:w16cid="http://schemas.microsoft.com/office/word/2016/wordml/cid" xmlns:w16se="http://schemas.microsoft.com/office/word/2015/wordml/symex" xmlns:wpg="http://schemas.microsoft.com/office/word/2010/wordprocessingGroup" xmlns:wpi="http://schemas.microsoft.com/office/word/2010/wordprocessingInk" xmlns:wne="http://schemas.microsoft.com/office/word/2006/wordml" xmlns:wps="http://schemas.microsoft.com/office/word/2010/wordprocessingShape" mc:Ignorable="w14 w15 w16se w16cid wp14">
-  <w:p>
-    <w:pPr>
-      <w:pStyle w:val="Footer"/>
-    </w:pPr>
-  </w:p>
-</w:ftr>
-</file>
-
 <file path=word/footnotes.xml><?xml version="1.0" encoding="utf-8"?>
-<w:footnotes xmlns:wpc="http://schemas.microsoft.com/office/word/2010/wordprocessingCanvas" xmlns:cx="http://schemas.microsoft.com/office/drawing/2014/chartex" xmlns:cx1="http://schemas.microsoft.com/office/drawing/2015/9/8/chartex" xmlns:cx2="http://schemas.microsoft.com/office/drawing/2015/10/21/chartex" xmlns:cx3="http://schemas.microsoft.com/office/drawing/2016/5/9/chartex" xmlns:cx4="http://schemas.microsoft.com/office/drawing/2016/5/10/chartex" xmlns:cx5="http://schemas.microsoft.com/office/drawing/2016/5/11/chartex" xmlns:cx6="http://schemas.microsoft.com/office/drawing/2016/5/12/chartex" xmlns:cx7="http://schemas.microsoft.com/office/drawing/2016/5/13/chartex" xmlns:cx8="http://schemas.microsoft.com/office/drawing/2016/5/14/chartex" xmlns:mc="http://schemas.openxmlformats.org/markup-compatibility/2006" xmlns:aink="http://schemas.microsoft.com/office/drawing/2016/ink" xmlns:am3d="http://schemas.microsoft.com/office/drawing/2017/model3d" xmlns:o="urn:schemas-microsoft-com:office:office" xmlns:r="http://schemas.openxmlformats.org/officeDocument/2006/relationships" xmlns:m="http://schemas.openxmlformats.org/officeDocument/2006/math" xmlns:v="urn:schemas-microsoft-com:vml" xmlns:wp14="http://schemas.microsoft.com/office/word/2010/wordprocessingDrawing" xmlns:wp="http://schemas.openxmlformats.org/drawingml/2006/wordprocessingDrawing" xmlns:w10="urn:schemas-microsoft-com:office:word" xmlns:w="http://schemas.openxmlformats.org/wordprocessingml/2006/main" xmlns:w14="http://schemas.microsoft.com/office/word/2010/wordml" xmlns:w15="http://schemas.microsoft.com/office/word/2012/wordml" xmlns:w16cid="http://schemas.microsoft.com/office/word/2016/wordml/cid" xmlns:w16se="http://schemas.microsoft.com/office/word/2015/wordml/symex" xmlns:wpg="http://schemas.microsoft.com/office/word/2010/wordprocessingGroup" xmlns:wpi="http://schemas.microsoft.com/office/word/2010/wordprocessingInk" xmlns:wne="http://schemas.microsoft.com/office/word/2006/wordml" xmlns:wps="http://schemas.microsoft.com/office/word/2010/wordprocessingShape" mc:Ignorable="w14 w15 w16se w16cid wp14">
+<w:footnotes xmlns:wpc="http://schemas.microsoft.com/office/word/2010/wordprocessingCanvas" xmlns:cx="http://schemas.microsoft.com/office/drawing/2014/chartex" xmlns:cx1="http://schemas.microsoft.com/office/drawing/2015/9/8/chartex" xmlns:cx2="http://schemas.microsoft.com/office/drawing/2015/10/21/chartex" xmlns:cx3="http://schemas.microsoft.com/office/drawing/2016/5/9/chartex" xmlns:cx4="http://schemas.microsoft.com/office/drawing/2016/5/10/chartex" xmlns:cx5="http://schemas.microsoft.com/office/drawing/2016/5/11/chartex" xmlns:cx6="http://schemas.microsoft.com/office/drawing/2016/5/12/chartex" xmlns:cx7="http://schemas.microsoft.com/office/drawing/2016/5/13/chartex" xmlns:cx8="http://schemas.microsoft.com/office/drawing/2016/5/14/chartex" xmlns:mc="http://schemas.openxmlformats.org/markup-compatibility/2006" xmlns:aink="http://schemas.microsoft.com/office/drawing/2016/ink" xmlns:am3d="http://schemas.microsoft.com/office/drawing/2017/model3d" xmlns:o="urn:schemas-microsoft-com:office:office" xmlns:r="http://schemas.openxmlformats.org/officeDocument/2006/relationships" xmlns:m="http://schemas.openxmlformats.org/officeDocument/2006/math" xmlns:v="urn:schemas-microsoft-com:vml" xmlns:wp14="http://schemas.microsoft.com/office/word/2010/wordprocessingDrawing" xmlns:wp="http://schemas.openxmlformats.org/drawingml/2006/wordprocessingDrawing" xmlns:w10="urn:schemas-microsoft-com:office:word" xmlns:w="http://schemas.openxmlformats.org/wordprocessingml/2006/main" xmlns:w14="http://schemas.microsoft.com/office/word/2010/wordml" xmlns:w15="http://schemas.microsoft.com/office/word/2012/wordml" xmlns:w16cex="http://schemas.microsoft.com/office/word/2018/wordml/cex" xmlns:w16cid="http://schemas.microsoft.com/office/word/2016/wordml/cid" xmlns:w16="http://schemas.microsoft.com/office/word/2018/wordml" xmlns:w16sdtdh="http://schemas.microsoft.com/office/word/2020/wordml/sdtdatahash" xmlns:w16se="http://schemas.microsoft.com/office/word/2015/wordml/symex" xmlns:wpg="http://schemas.microsoft.com/office/word/2010/wordprocessingGroup" xmlns:wpi="http://schemas.microsoft.com/office/word/2010/wordprocessingInk" xmlns:wne="http://schemas.microsoft.com/office/word/2006/wordml" xmlns:wps="http://schemas.microsoft.com/office/word/2010/wordprocessingShape" mc:Ignorable="w14 w15 w16se w16cid w16 w16cex w16sdtdh wp14">
   <w:footnote w:type="separator" w:id="-1">
     <w:p>
       <w:r>
@@ -190,31 +187,20 @@
 </file>
 
 <file path=word/header1.xml><?xml version="1.0" encoding="utf-8"?>
-<w:hdr xmlns:wpc="http://schemas.microsoft.com/office/word/2010/wordprocessingCanvas" xmlns:cx="http://schemas.microsoft.com/office/drawing/2014/chartex" xmlns:cx1="http://schemas.microsoft.com/office/drawing/2015/9/8/chartex" xmlns:cx2="http://schemas.microsoft.com/office/drawing/2015/10/21/chartex" xmlns:cx3="http://schemas.microsoft.com/office/drawing/2016/5/9/chartex" xmlns:cx4="http://schemas.microsoft.com/office/drawing/2016/5/10/chartex" xmlns:cx5="http://schemas.microsoft.com/office/drawing/2016/5/11/chartex" xmlns:cx6="http://schemas.microsoft.com/office/drawing/2016/5/12/chartex" xmlns:cx7="http://schemas.microsoft.com/office/drawing/2016/5/13/chartex" xmlns:cx8="http://schemas.microsoft.com/office/drawing/2016/5/14/chartex" xmlns:mc="http://schemas.openxmlformats.org/markup-compatibility/2006" xmlns:aink="http://schemas.microsoft.com/office/drawing/2016/ink" xmlns:am3d="http://schemas.microsoft.com/office/drawing/2017/model3d" xmlns:o="urn:schemas-microsoft-com:office:office" xmlns:r="http://schemas.openxmlformats.org/officeDocument/2006/relationships" xmlns:m="http://schemas.openxmlformats.org/officeDocument/2006/math" xmlns:v="urn:schemas-microsoft-com:vml" xmlns:wp14="http://schemas.microsoft.com/office/word/2010/wordprocessingDrawing" xmlns:wp="http://schemas.openxmlformats.org/drawingml/2006/wordprocessingDrawing" xmlns:w10="urn:schemas-microsoft-com:office:word" xmlns:w="http://schemas.openxmlformats.org/wordprocessingml/2006/main" xmlns:w14="http://schemas.microsoft.com/office/word/2010/wordml" xmlns:w15="http://schemas.microsoft.com/office/word/2012/wordml" xmlns:w16cid="http://schemas.microsoft.com/office/word/2016/wordml/cid" xmlns:w16se="http://schemas.microsoft.com/office/word/2015/wordml/symex" xmlns:wpg="http://schemas.microsoft.com/office/word/2010/wordprocessingGroup" xmlns:wpi="http://schemas.microsoft.com/office/word/2010/wordprocessingInk" xmlns:wne="http://schemas.microsoft.com/office/word/2006/wordml" xmlns:wps="http://schemas.microsoft.com/office/word/2010/wordprocessingShape" mc:Ignorable="w14 w15 w16se w16cid wp14">
-  <w:p>
-    <w:pPr>
-      <w:pStyle w:val="Header"/>
-    </w:pPr>
-  </w:p>
-</w:hdr>
-</file>
-
-<file path=word/header2.xml><?xml version="1.0" encoding="utf-8"?>
-<w:hdr xmlns:wpc="http://schemas.microsoft.com/office/word/2010/wordprocessingCanvas" xmlns:cx="http://schemas.microsoft.com/office/drawing/2014/chartex" xmlns:cx1="http://schemas.microsoft.com/office/drawing/2015/9/8/chartex" xmlns:cx2="http://schemas.microsoft.com/office/drawing/2015/10/21/chartex" xmlns:cx3="http://schemas.microsoft.com/office/drawing/2016/5/9/chartex" xmlns:cx4="http://schemas.microsoft.com/office/drawing/2016/5/10/chartex" xmlns:cx5="http://schemas.microsoft.com/office/drawing/2016/5/11/chartex" xmlns:cx6="http://schemas.microsoft.com/office/drawing/2016/5/12/chartex" xmlns:cx7="http://schemas.microsoft.com/office/drawing/2016/5/13/chartex" xmlns:cx8="http://schemas.microsoft.com/office/drawing/2016/5/14/chartex" xmlns:mc="http://schemas.openxmlformats.org/markup-compatibility/2006" xmlns:aink="http://schemas.microsoft.com/office/drawing/2016/ink" xmlns:am3d="http://schemas.microsoft.com/office/drawing/2017/model3d" xmlns:o="urn:schemas-microsoft-com:office:office" xmlns:r="http://schemas.openxmlformats.org/officeDocument/2006/relationships" xmlns:m="http://schemas.openxmlformats.org/officeDocument/2006/math" xmlns:v="urn:schemas-microsoft-com:vml" xmlns:wp14="http://schemas.microsoft.com/office/word/2010/wordprocessingDrawing" xmlns:wp="http://schemas.openxmlformats.org/drawingml/2006/wordprocessingDrawing" xmlns:w10="urn:schemas-microsoft-com:office:word" xmlns:w="http://schemas.openxmlformats.org/wordprocessingml/2006/main" xmlns:w14="http://schemas.microsoft.com/office/word/2010/wordml" xmlns:w15="http://schemas.microsoft.com/office/word/2012/wordml" xmlns:w16cid="http://schemas.microsoft.com/office/word/2016/wordml/cid" xmlns:w16se="http://schemas.microsoft.com/office/word/2015/wordml/symex" xmlns:wpg="http://schemas.microsoft.com/office/word/2010/wordprocessingGroup" xmlns:wpi="http://schemas.microsoft.com/office/word/2010/wordprocessingInk" xmlns:wne="http://schemas.microsoft.com/office/word/2006/wordml" xmlns:wps="http://schemas.microsoft.com/office/word/2010/wordprocessingShape" mc:Ignorable="w14 w15 w16se w16cid wp14">
+<w:hdr xmlns:wpc="http://schemas.microsoft.com/office/word/2010/wordprocessingCanvas" xmlns:cx="http://schemas.microsoft.com/office/drawing/2014/chartex" xmlns:cx1="http://schemas.microsoft.com/office/drawing/2015/9/8/chartex" xmlns:cx2="http://schemas.microsoft.com/office/drawing/2015/10/21/chartex" xmlns:cx3="http://schemas.microsoft.com/office/drawing/2016/5/9/chartex" xmlns:cx4="http://schemas.microsoft.com/office/drawing/2016/5/10/chartex" xmlns:cx5="http://schemas.microsoft.com/office/drawing/2016/5/11/chartex" xmlns:cx6="http://schemas.microsoft.com/office/drawing/2016/5/12/chartex" xmlns:cx7="http://schemas.microsoft.com/office/drawing/2016/5/13/chartex" xmlns:cx8="http://schemas.microsoft.com/office/drawing/2016/5/14/chartex" xmlns:mc="http://schemas.openxmlformats.org/markup-compatibility/2006" xmlns:aink="http://schemas.microsoft.com/office/drawing/2016/ink" xmlns:am3d="http://schemas.microsoft.com/office/drawing/2017/model3d" xmlns:o="urn:schemas-microsoft-com:office:office" xmlns:r="http://schemas.openxmlformats.org/officeDocument/2006/relationships" xmlns:m="http://schemas.openxmlformats.org/officeDocument/2006/math" xmlns:v="urn:schemas-microsoft-com:vml" xmlns:wp14="http://schemas.microsoft.com/office/word/2010/wordprocessingDrawing" xmlns:wp="http://schemas.openxmlformats.org/drawingml/2006/wordprocessingDrawing" xmlns:w10="urn:schemas-microsoft-com:office:word" xmlns:w="http://schemas.openxmlformats.org/wordprocessingml/2006/main" xmlns:w14="http://schemas.microsoft.com/office/word/2010/wordml" xmlns:w15="http://schemas.microsoft.com/office/word/2012/wordml" xmlns:w16cex="http://schemas.microsoft.com/office/word/2018/wordml/cex" xmlns:w16cid="http://schemas.microsoft.com/office/word/2016/wordml/cid" xmlns:w16="http://schemas.microsoft.com/office/word/2018/wordml" xmlns:w16sdtdh="http://schemas.microsoft.com/office/word/2020/wordml/sdtdatahash" xmlns:w16se="http://schemas.microsoft.com/office/word/2015/wordml/symex" xmlns:wpg="http://schemas.microsoft.com/office/word/2010/wordprocessingGroup" xmlns:wpi="http://schemas.microsoft.com/office/word/2010/wordprocessingInk" xmlns:wne="http://schemas.microsoft.com/office/word/2006/wordml" xmlns:wps="http://schemas.microsoft.com/office/word/2010/wordprocessingShape" mc:Ignorable="w14 w15 w16se w16cid w16 w16cex w16sdtdh wp14">
   <w:p>
     <w:pPr>
       <w:pStyle w:val="Header"/>
       <w:jc w:val="right"/>
     </w:pPr>
-    <w:bookmarkStart w:id="0" w:name="_GoBack"/>
     <w:r>
       <w:rPr>
         <w:noProof/>
       </w:rPr>
       <w:drawing>
-        <wp:inline distT="0" distB="0" distL="0" distR="0">
-          <wp:extent cx="599018" cy="359923"/>
-          <wp:effectExtent l="0" t="0" r="0" b="0"/>
+        <wp:inline distT="0" distB="0" distL="0" distR="0" wp14:anchorId="46948EE3" wp14:editId="524545D3">
+          <wp:extent cx="596822" cy="380032"/>
+          <wp:effectExtent l="0" t="0" r="0" b="1270"/>
           <wp:docPr id="4" name="Picture 4"/>
           <wp:cNvGraphicFramePr>
             <a:graphicFrameLocks xmlns:a="http://schemas.openxmlformats.org/drawingml/2006/main" noChangeAspect="1"/>
@@ -223,7 +209,7 @@
             <a:graphicData uri="http://schemas.openxmlformats.org/drawingml/2006/picture">
               <pic:pic xmlns:pic="http://schemas.openxmlformats.org/drawingml/2006/picture">
                 <pic:nvPicPr>
-                  <pic:cNvPr id="4" name="Biomark_ABS_Logo.png"/>
+                  <pic:cNvPr id="4" name="Picture 4"/>
                   <pic:cNvPicPr/>
                 </pic:nvPicPr>
                 <pic:blipFill>
@@ -241,7 +227,7 @@
                 <pic:spPr>
                   <a:xfrm>
                     <a:off x="0" y="0"/>
-                    <a:ext cx="632485" cy="380032"/>
+                    <a:ext cx="596822" cy="380032"/>
                   </a:xfrm>
                   <a:prstGeom prst="rect">
                     <a:avLst/>
@@ -253,23 +239,12 @@
         </wp:inline>
       </w:drawing>
     </w:r>
-    <w:bookmarkEnd w:id="0"/>
-  </w:p>
-</w:hdr>
-</file>
-
-<file path=word/header3.xml><?xml version="1.0" encoding="utf-8"?>
-<w:hdr xmlns:wpc="http://schemas.microsoft.com/office/word/2010/wordprocessingCanvas" xmlns:cx="http://schemas.microsoft.com/office/drawing/2014/chartex" xmlns:cx1="http://schemas.microsoft.com/office/drawing/2015/9/8/chartex" xmlns:cx2="http://schemas.microsoft.com/office/drawing/2015/10/21/chartex" xmlns:cx3="http://schemas.microsoft.com/office/drawing/2016/5/9/chartex" xmlns:cx4="http://schemas.microsoft.com/office/drawing/2016/5/10/chartex" xmlns:cx5="http://schemas.microsoft.com/office/drawing/2016/5/11/chartex" xmlns:cx6="http://schemas.microsoft.com/office/drawing/2016/5/12/chartex" xmlns:cx7="http://schemas.microsoft.com/office/drawing/2016/5/13/chartex" xmlns:cx8="http://schemas.microsoft.com/office/drawing/2016/5/14/chartex" xmlns:mc="http://schemas.openxmlformats.org/markup-compatibility/2006" xmlns:aink="http://schemas.microsoft.com/office/drawing/2016/ink" xmlns:am3d="http://schemas.microsoft.com/office/drawing/2017/model3d" xmlns:o="urn:schemas-microsoft-com:office:office" xmlns:r="http://schemas.openxmlformats.org/officeDocument/2006/relationships" xmlns:m="http://schemas.openxmlformats.org/officeDocument/2006/math" xmlns:v="urn:schemas-microsoft-com:vml" xmlns:wp14="http://schemas.microsoft.com/office/word/2010/wordprocessingDrawing" xmlns:wp="http://schemas.openxmlformats.org/drawingml/2006/wordprocessingDrawing" xmlns:w10="urn:schemas-microsoft-com:office:word" xmlns:w="http://schemas.openxmlformats.org/wordprocessingml/2006/main" xmlns:w14="http://schemas.microsoft.com/office/word/2010/wordml" xmlns:w15="http://schemas.microsoft.com/office/word/2012/wordml" xmlns:w16cid="http://schemas.microsoft.com/office/word/2016/wordml/cid" xmlns:w16se="http://schemas.microsoft.com/office/word/2015/wordml/symex" xmlns:wpg="http://schemas.microsoft.com/office/word/2010/wordprocessingGroup" xmlns:wpi="http://schemas.microsoft.com/office/word/2010/wordprocessingInk" xmlns:wne="http://schemas.microsoft.com/office/word/2006/wordml" xmlns:wps="http://schemas.microsoft.com/office/word/2010/wordprocessingShape" mc:Ignorable="w14 w15 w16se w16cid wp14">
-  <w:p>
-    <w:pPr>
-      <w:pStyle w:val="Header"/>
-    </w:pPr>
   </w:p>
 </w:hdr>
 </file>
 
 <file path=word/numbering.xml><?xml version="1.0" encoding="utf-8"?>
-<w:numbering xmlns:wpc="http://schemas.microsoft.com/office/word/2010/wordprocessingCanvas" xmlns:cx="http://schemas.microsoft.com/office/drawing/2014/chartex" xmlns:cx1="http://schemas.microsoft.com/office/drawing/2015/9/8/chartex" xmlns:cx2="http://schemas.microsoft.com/office/drawing/2015/10/21/chartex" xmlns:cx3="http://schemas.microsoft.com/office/drawing/2016/5/9/chartex" xmlns:cx4="http://schemas.microsoft.com/office/drawing/2016/5/10/chartex" xmlns:cx5="http://schemas.microsoft.com/office/drawing/2016/5/11/chartex" xmlns:cx6="http://schemas.microsoft.com/office/drawing/2016/5/12/chartex" xmlns:cx7="http://schemas.microsoft.com/office/drawing/2016/5/13/chartex" xmlns:cx8="http://schemas.microsoft.com/office/drawing/2016/5/14/chartex" xmlns:mc="http://schemas.openxmlformats.org/markup-compatibility/2006" xmlns:aink="http://schemas.microsoft.com/office/drawing/2016/ink" xmlns:am3d="http://schemas.microsoft.com/office/drawing/2017/model3d" xmlns:o="urn:schemas-microsoft-com:office:office" xmlns:r="http://schemas.openxmlformats.org/officeDocument/2006/relationships" xmlns:m="http://schemas.openxmlformats.org/officeDocument/2006/math" xmlns:v="urn:schemas-microsoft-com:vml" xmlns:wp14="http://schemas.microsoft.com/office/word/2010/wordprocessingDrawing" xmlns:wp="http://schemas.openxmlformats.org/drawingml/2006/wordprocessingDrawing" xmlns:w10="urn:schemas-microsoft-com:office:word" xmlns:w="http://schemas.openxmlformats.org/wordprocessingml/2006/main" xmlns:w14="http://schemas.microsoft.com/office/word/2010/wordml" xmlns:w15="http://schemas.microsoft.com/office/word/2012/wordml" xmlns:w16cid="http://schemas.microsoft.com/office/word/2016/wordml/cid" xmlns:w16se="http://schemas.microsoft.com/office/word/2015/wordml/symex" xmlns:wpg="http://schemas.microsoft.com/office/word/2010/wordprocessingGroup" xmlns:wpi="http://schemas.microsoft.com/office/word/2010/wordprocessingInk" xmlns:wne="http://schemas.microsoft.com/office/word/2006/wordml" xmlns:wps="http://schemas.microsoft.com/office/word/2010/wordprocessingShape" mc:Ignorable="w14 w15 w16se w16cid wp14">
+<w:numbering xmlns:wpc="http://schemas.microsoft.com/office/word/2010/wordprocessingCanvas" xmlns:cx="http://schemas.microsoft.com/office/drawing/2014/chartex" xmlns:cx1="http://schemas.microsoft.com/office/drawing/2015/9/8/chartex" xmlns:cx2="http://schemas.microsoft.com/office/drawing/2015/10/21/chartex" xmlns:cx3="http://schemas.microsoft.com/office/drawing/2016/5/9/chartex" xmlns:cx4="http://schemas.microsoft.com/office/drawing/2016/5/10/chartex" xmlns:cx5="http://schemas.microsoft.com/office/drawing/2016/5/11/chartex" xmlns:cx6="http://schemas.microsoft.com/office/drawing/2016/5/12/chartex" xmlns:cx7="http://schemas.microsoft.com/office/drawing/2016/5/13/chartex" xmlns:cx8="http://schemas.microsoft.com/office/drawing/2016/5/14/chartex" xmlns:mc="http://schemas.openxmlformats.org/markup-compatibility/2006" xmlns:aink="http://schemas.microsoft.com/office/drawing/2016/ink" xmlns:am3d="http://schemas.microsoft.com/office/drawing/2017/model3d" xmlns:o="urn:schemas-microsoft-com:office:office" xmlns:r="http://schemas.openxmlformats.org/officeDocument/2006/relationships" xmlns:m="http://schemas.openxmlformats.org/officeDocument/2006/math" xmlns:v="urn:schemas-microsoft-com:vml" xmlns:wp14="http://schemas.microsoft.com/office/word/2010/wordprocessingDrawing" xmlns:wp="http://schemas.openxmlformats.org/drawingml/2006/wordprocessingDrawing" xmlns:w10="urn:schemas-microsoft-com:office:word" xmlns:w="http://schemas.openxmlformats.org/wordprocessingml/2006/main" xmlns:w14="http://schemas.microsoft.com/office/word/2010/wordml" xmlns:w15="http://schemas.microsoft.com/office/word/2012/wordml" xmlns:w16cex="http://schemas.microsoft.com/office/word/2018/wordml/cex" xmlns:w16cid="http://schemas.microsoft.com/office/word/2016/wordml/cid" xmlns:w16="http://schemas.microsoft.com/office/word/2018/wordml" xmlns:w16sdtdh="http://schemas.microsoft.com/office/word/2020/wordml/sdtdatahash" xmlns:w16se="http://schemas.microsoft.com/office/word/2015/wordml/symex" xmlns:wpg="http://schemas.microsoft.com/office/word/2010/wordprocessingGroup" xmlns:wpi="http://schemas.microsoft.com/office/word/2010/wordprocessingInk" xmlns:wne="http://schemas.microsoft.com/office/word/2006/wordml" xmlns:wps="http://schemas.microsoft.com/office/word/2010/wordprocessingShape" mc:Ignorable="w14 w15 w16se w16cid w16 w16cex w16sdtdh wp14">
   <w:abstractNum w:abstractNumId="0" w15:restartNumberingAfterBreak="0">
     <w:nsid w:val="E17F69BA"/>
     <w:multiLevelType w:val="multilevel"/>
@@ -559,7 +534,7 @@
 </file>
 
 <file path=word/styles.xml><?xml version="1.0" encoding="utf-8"?>
-<w:styles xmlns:mc="http://schemas.openxmlformats.org/markup-compatibility/2006" xmlns:r="http://schemas.openxmlformats.org/officeDocument/2006/relationships" xmlns:w="http://schemas.openxmlformats.org/wordprocessingml/2006/main" xmlns:w14="http://schemas.microsoft.com/office/word/2010/wordml" xmlns:w15="http://schemas.microsoft.com/office/word/2012/wordml" xmlns:w16cid="http://schemas.microsoft.com/office/word/2016/wordml/cid" xmlns:w16se="http://schemas.microsoft.com/office/word/2015/wordml/symex" mc:Ignorable="w14 w15 w16se w16cid">
+<w:styles xmlns:mc="http://schemas.openxmlformats.org/markup-compatibility/2006" xmlns:r="http://schemas.openxmlformats.org/officeDocument/2006/relationships" xmlns:w="http://schemas.openxmlformats.org/wordprocessingml/2006/main" xmlns:w14="http://schemas.microsoft.com/office/word/2010/wordml" xmlns:w15="http://schemas.microsoft.com/office/word/2012/wordml" xmlns:w16cex="http://schemas.microsoft.com/office/word/2018/wordml/cex" xmlns:w16cid="http://schemas.microsoft.com/office/word/2016/wordml/cid" xmlns:w16="http://schemas.microsoft.com/office/word/2018/wordml" xmlns:w16sdtdh="http://schemas.microsoft.com/office/word/2020/wordml/sdtdatahash" xmlns:w16se="http://schemas.microsoft.com/office/word/2015/wordml/symex" mc:Ignorable="w14 w15 w16se w16cid w16 w16cex w16sdtdh">
   <w:docDefaults>
     <w:rPrDefault>
       <w:rPr>
@@ -575,7 +550,7 @@
       </w:pPr>
     </w:pPrDefault>
   </w:docDefaults>
-  <w:latentStyles w:defLockedState="0" w:defUIPriority="0" w:defSemiHidden="0" w:defUnhideWhenUsed="0" w:defQFormat="0" w:count="375">
+  <w:latentStyles w:defLockedState="0" w:defUIPriority="0" w:defSemiHidden="0" w:defUnhideWhenUsed="0" w:defQFormat="0" w:count="376">
     <w:lsdException w:name="heading 6" w:semiHidden="1" w:unhideWhenUsed="1"/>
     <w:lsdException w:name="index 3" w:semiHidden="1" w:unhideWhenUsed="1"/>
     <w:lsdException w:name="index 4" w:semiHidden="1" w:unhideWhenUsed="1"/>
@@ -659,7 +634,6 @@
     <w:lsdException w:name="HTML Sample" w:semiHidden="1" w:unhideWhenUsed="1"/>
     <w:lsdException w:name="HTML Typewriter" w:semiHidden="1" w:unhideWhenUsed="1"/>
     <w:lsdException w:name="HTML Variable" w:semiHidden="1" w:unhideWhenUsed="1"/>
-    <w:lsdException w:name="Normal Table" w:semiHidden="1" w:unhideWhenUsed="1"/>
     <w:lsdException w:name="annotation subject" w:semiHidden="1" w:unhideWhenUsed="1"/>
     <w:lsdException w:name="No List" w:semiHidden="1" w:unhideWhenUsed="1"/>
     <w:lsdException w:name="Outline List 1" w:semiHidden="1" w:unhideWhenUsed="1"/>
@@ -706,13 +680,18 @@
     <w:lsdException w:name="Table Subtle 2" w:semiHidden="1" w:unhideWhenUsed="1"/>
     <w:lsdException w:name="Table Web 1" w:semiHidden="1" w:unhideWhenUsed="1"/>
     <w:lsdException w:name="Table Web 2" w:semiHidden="1" w:unhideWhenUsed="1"/>
-    <w:lsdException w:name="Table Web 3" w:semiHidden="1" w:unhideWhenUsed="1"/>
     <w:lsdException w:name="Balloon Text" w:semiHidden="1" w:unhideWhenUsed="1"/>
-    <w:lsdException w:name="Table Theme" w:semiHidden="1" w:unhideWhenUsed="1"/>
     <w:lsdException w:name="Placeholder Text" w:semiHidden="1"/>
     <w:lsdException w:name="Light Shading"/>
     <w:lsdException w:name="Light List"/>
     <w:lsdException w:name="Light Grid"/>
+    <w:lsdException w:name="Medium Shading 1"/>
+    <w:lsdException w:name="Medium Shading 2"/>
+    <w:lsdException w:name="Medium List 1"/>
+    <w:lsdException w:name="Medium List 2"/>
+    <w:lsdException w:name="Medium Grid 1"/>
+    <w:lsdException w:name="Medium Grid 2"/>
+    <w:lsdException w:name="Medium Grid 3"/>
     <w:lsdException w:name="Dark List"/>
     <w:lsdException w:name="Colorful Shading"/>
     <w:lsdException w:name="Colorful List"/>
@@ -722,7 +701,6 @@
     <w:lsdException w:name="Light Grid Accent 1"/>
     <w:lsdException w:name="Medium Shading 1 Accent 1"/>
     <w:lsdException w:name="Medium Shading 2 Accent 1"/>
-    <w:lsdException w:name="Medium List 1 Accent 1"/>
     <w:lsdException w:name="Revision" w:semiHidden="1"/>
     <w:lsdException w:name="Medium List 2 Accent 1"/>
     <w:lsdException w:name="Medium Grid 1 Accent 1"/>
@@ -801,7 +779,6 @@
     <w:lsdException w:name="Dark List Accent 6"/>
     <w:lsdException w:name="Colorful Shading Accent 6"/>
     <w:lsdException w:name="Colorful List Accent 6"/>
-    <w:lsdException w:name="Colorful Grid Accent 6"/>
     <w:lsdException w:name="Bibliography" w:semiHidden="1" w:unhideWhenUsed="1"/>
     <w:lsdException w:name="TOC Heading" w:semiHidden="1" w:unhideWhenUsed="1"/>
     <w:lsdException w:name="Grid Table 4" w:uiPriority="49"/>
@@ -903,6 +880,7 @@
     <w:lsdException w:name="Smart Hyperlink" w:semiHidden="1" w:uiPriority="99" w:unhideWhenUsed="1"/>
     <w:lsdException w:name="Hashtag" w:semiHidden="1" w:uiPriority="99" w:unhideWhenUsed="1"/>
     <w:lsdException w:name="Unresolved Mention" w:semiHidden="1" w:uiPriority="99" w:unhideWhenUsed="1"/>
+    <w:lsdException w:name="Smart Link" w:semiHidden="1" w:uiPriority="99" w:unhideWhenUsed="1"/>
   </w:latentStyles>
   <w:style w:type="paragraph" w:default="1" w:styleId="Normal">
     <w:name w:val="Normal"/>

</xml_diff>